<commit_message>
Fixed bugs in ekonomical part
</commit_message>
<xml_diff>
--- a/dyplom/ekonomic.docx
+++ b/dyplom/ekonomic.docx
@@ -869,7 +869,7 @@
           <v:shape id="_x0000_i1025" type="#_x0000_t75" style="width:77.6pt;height:20.55pt" o:ole="">
             <v:imagedata r:id="rId9" o:title=""/>
           </v:shape>
-          <o:OLEObject Type="Embed" ProgID="Equation.3" ShapeID="_x0000_i1025" DrawAspect="Content" ObjectID="_1477750742" r:id="rId10"/>
+          <o:OLEObject Type="Embed" ProgID="Equation.3" ShapeID="_x0000_i1025" DrawAspect="Content" ObjectID="_1477751748" r:id="rId10"/>
         </w:object>
       </w:r>
       <w:r>
@@ -1256,7 +1256,7 @@
           <v:shape id="_x0000_i1026" type="#_x0000_t75" style="width:109.4pt;height:47.7pt" o:ole="">
             <v:imagedata r:id="rId11" o:title=""/>
           </v:shape>
-          <o:OLEObject Type="Embed" ProgID="Equation.3" ShapeID="_x0000_i1026" DrawAspect="Content" ObjectID="_1477750743" r:id="rId12"/>
+          <o:OLEObject Type="Embed" ProgID="Equation.3" ShapeID="_x0000_i1026" DrawAspect="Content" ObjectID="_1477751749" r:id="rId12"/>
         </w:object>
       </w:r>
       <w:r>
@@ -1607,7 +1607,7 @@
           <v:shape id="_x0000_i1027" type="#_x0000_t75" style="width:100.05pt;height:44.9pt" o:ole="">
             <v:imagedata r:id="rId13" o:title=""/>
           </v:shape>
-          <o:OLEObject Type="Embed" ProgID="Equation.3" ShapeID="_x0000_i1027" DrawAspect="Content" ObjectID="_1477750744" r:id="rId14"/>
+          <o:OLEObject Type="Embed" ProgID="Equation.3" ShapeID="_x0000_i1027" DrawAspect="Content" ObjectID="_1477751750" r:id="rId14"/>
         </w:object>
       </w:r>
       <w:r>
@@ -3328,7 +3328,7 @@
           <v:shape id="_x0000_i1028" type="#_x0000_t75" style="width:77.6pt;height:38.35pt" o:ole="">
             <v:imagedata r:id="rId15" o:title=""/>
           </v:shape>
-          <o:OLEObject Type="Embed" ProgID="Equation.3" ShapeID="_x0000_i1028" DrawAspect="Content" ObjectID="_1477750745" r:id="rId16"/>
+          <o:OLEObject Type="Embed" ProgID="Equation.3" ShapeID="_x0000_i1028" DrawAspect="Content" ObjectID="_1477751751" r:id="rId16"/>
         </w:object>
       </w:r>
       <w:r>
@@ -3390,7 +3390,7 @@
           <v:shape id="_x0000_i1029" type="#_x0000_t75" style="width:205.7pt;height:23.4pt" o:ole="">
             <v:imagedata r:id="rId17" o:title=""/>
           </v:shape>
-          <o:OLEObject Type="Embed" ProgID="Equation.3" ShapeID="_x0000_i1029" DrawAspect="Content" ObjectID="_1477750746" r:id="rId18"/>
+          <o:OLEObject Type="Embed" ProgID="Equation.3" ShapeID="_x0000_i1029" DrawAspect="Content" ObjectID="_1477751752" r:id="rId18"/>
         </w:object>
       </w:r>
     </w:p>
@@ -4661,7 +4661,7 @@
           <v:shape id="_x0000_i1030" type="#_x0000_t75" style="width:71.05pt;height:38.35pt" o:ole="">
             <v:imagedata r:id="rId19" o:title=""/>
           </v:shape>
-          <o:OLEObject Type="Embed" ProgID="Equation.3" ShapeID="_x0000_i1030" DrawAspect="Content" ObjectID="_1477750747" r:id="rId20"/>
+          <o:OLEObject Type="Embed" ProgID="Equation.3" ShapeID="_x0000_i1030" DrawAspect="Content" ObjectID="_1477751753" r:id="rId20"/>
         </w:object>
       </w:r>
       <w:r>
@@ -4712,7 +4712,7 @@
           <v:shape id="_x0000_i1060" type="#_x0000_t75" style="width:166.45pt;height:19.65pt" o:ole="">
             <v:imagedata r:id="rId21" o:title=""/>
           </v:shape>
-          <o:OLEObject Type="Embed" ProgID="Equation.3" ShapeID="_x0000_i1060" DrawAspect="Content" ObjectID="_1477750748" r:id="rId22"/>
+          <o:OLEObject Type="Embed" ProgID="Equation.3" ShapeID="_x0000_i1060" DrawAspect="Content" ObjectID="_1477751754" r:id="rId22"/>
         </w:object>
       </w:r>
       <w:r>
@@ -4787,7 +4787,7 @@
           <v:shape id="_x0000_i1031" type="#_x0000_t75" style="width:72.95pt;height:38.35pt" o:ole="">
             <v:imagedata r:id="rId23" o:title=""/>
           </v:shape>
-          <o:OLEObject Type="Embed" ProgID="Equation.3" ShapeID="_x0000_i1031" DrawAspect="Content" ObjectID="_1477750749" r:id="rId24"/>
+          <o:OLEObject Type="Embed" ProgID="Equation.3" ShapeID="_x0000_i1031" DrawAspect="Content" ObjectID="_1477751755" r:id="rId24"/>
         </w:object>
       </w:r>
       <w:r>
@@ -4834,7 +4834,7 @@
           <v:shape id="_x0000_i1059" type="#_x0000_t75" style="width:156.15pt;height:20.55pt" o:ole="">
             <v:imagedata r:id="rId25" o:title=""/>
           </v:shape>
-          <o:OLEObject Type="Embed" ProgID="Equation.3" ShapeID="_x0000_i1059" DrawAspect="Content" ObjectID="_1477750750" r:id="rId26"/>
+          <o:OLEObject Type="Embed" ProgID="Equation.3" ShapeID="_x0000_i1059" DrawAspect="Content" ObjectID="_1477751756" r:id="rId26"/>
         </w:object>
       </w:r>
       <w:r>
@@ -4899,7 +4899,7 @@
           <v:shape id="_x0000_i1032" type="#_x0000_t75" style="width:162.7pt;height:20.55pt" o:ole="">
             <v:imagedata r:id="rId27" o:title=""/>
           </v:shape>
-          <o:OLEObject Type="Embed" ProgID="Equation.3" ShapeID="_x0000_i1032" DrawAspect="Content" ObjectID="_1477750751" r:id="rId28"/>
+          <o:OLEObject Type="Embed" ProgID="Equation.3" ShapeID="_x0000_i1032" DrawAspect="Content" ObjectID="_1477751757" r:id="rId28"/>
         </w:object>
       </w:r>
       <w:r>
@@ -4963,7 +4963,7 @@
           <v:shape id="_x0000_i1061" type="#_x0000_t75" style="width:389pt;height:19.65pt" o:ole="">
             <v:imagedata r:id="rId29" o:title=""/>
           </v:shape>
-          <o:OLEObject Type="Embed" ProgID="Equation.3" ShapeID="_x0000_i1061" DrawAspect="Content" ObjectID="_1477750752" r:id="rId30"/>
+          <o:OLEObject Type="Embed" ProgID="Equation.3" ShapeID="_x0000_i1061" DrawAspect="Content" ObjectID="_1477751758" r:id="rId30"/>
         </w:object>
       </w:r>
       <w:proofErr w:type="spellStart"/>
@@ -5027,7 +5027,7 @@
           <v:shape id="_x0000_i1033" type="#_x0000_t75" style="width:84.15pt;height:21.5pt" o:ole="">
             <v:imagedata r:id="rId31" o:title=""/>
           </v:shape>
-          <o:OLEObject Type="Embed" ProgID="Equation.3" ShapeID="_x0000_i1033" DrawAspect="Content" ObjectID="_1477750753" r:id="rId32"/>
+          <o:OLEObject Type="Embed" ProgID="Equation.3" ShapeID="_x0000_i1033" DrawAspect="Content" ObjectID="_1477751759" r:id="rId32"/>
         </w:object>
       </w:r>
       <w:r>
@@ -5230,7 +5230,7 @@
           <v:shape id="_x0000_i1058" type="#_x0000_t75" style="width:105.65pt;height:21.5pt" o:ole="">
             <v:imagedata r:id="rId33" o:title=""/>
           </v:shape>
-          <o:OLEObject Type="Embed" ProgID="Equation.3" ShapeID="_x0000_i1058" DrawAspect="Content" ObjectID="_1477750754" r:id="rId34"/>
+          <o:OLEObject Type="Embed" ProgID="Equation.3" ShapeID="_x0000_i1058" DrawAspect="Content" ObjectID="_1477751760" r:id="rId34"/>
         </w:object>
       </w:r>
       <w:proofErr w:type="spellStart"/>
@@ -5327,7 +5327,7 @@
           <v:shape id="_x0000_i1062" type="#_x0000_t75" style="width:121.55pt;height:20.55pt" o:ole="">
             <v:imagedata r:id="rId35" o:title=""/>
           </v:shape>
-          <o:OLEObject Type="Embed" ProgID="Equation.3" ShapeID="_x0000_i1062" DrawAspect="Content" ObjectID="_1477750755" r:id="rId36"/>
+          <o:OLEObject Type="Embed" ProgID="Equation.3" ShapeID="_x0000_i1062" DrawAspect="Content" ObjectID="_1477751761" r:id="rId36"/>
         </w:object>
       </w:r>
       <w:r>
@@ -6181,7 +6181,28 @@
           <w:spacing w:val="6"/>
           <w:lang w:val="uk-UA"/>
         </w:rPr>
-        <w:t xml:space="preserve">Провівши аналіз проектного рішення та його аналогів вибираємо </w:t>
+        <w:t xml:space="preserve">Провівши аналіз </w:t>
+      </w:r>
+      <w:r>
+        <w:rPr>
+          <w:bCs/>
+          <w:lang w:val="uk-UA"/>
+        </w:rPr>
+        <w:t>мобільного терміналу системи передачі медичних зображень</w:t>
+      </w:r>
+      <w:r>
+        <w:rPr>
+          <w:bCs/>
+          <w:lang w:val="uk-UA"/>
+        </w:rPr>
+        <w:t xml:space="preserve"> </w:t>
+      </w:r>
+      <w:r>
+        <w:rPr>
+          <w:spacing w:val="6"/>
+          <w:lang w:val="uk-UA"/>
+        </w:rPr>
+        <w:t xml:space="preserve">та його аналогів вибираємо </w:t>
       </w:r>
       <w:r>
         <w:rPr>
@@ -12147,7 +12168,7 @@
           <v:shape id="_x0000_i1037" type="#_x0000_t75" style="width:96.3pt;height:20.55pt" o:ole="">
             <v:imagedata r:id="rId40" o:title=""/>
           </v:shape>
-          <o:OLEObject Type="Embed" ProgID="Equation.3" ShapeID="_x0000_i1037" DrawAspect="Content" ObjectID="_1477750756" r:id="rId41"/>
+          <o:OLEObject Type="Embed" ProgID="Equation.3" ShapeID="_x0000_i1037" DrawAspect="Content" ObjectID="_1477751762" r:id="rId41"/>
         </w:object>
       </w:r>
       <w:r>
@@ -12399,7 +12420,7 @@
           <v:shape id="_x0000_i1038" type="#_x0000_t75" style="width:88.85pt;height:20.55pt" o:ole="">
             <v:imagedata r:id="rId42" o:title=""/>
           </v:shape>
-          <o:OLEObject Type="Embed" ProgID="Equation.3" ShapeID="_x0000_i1038" DrawAspect="Content" ObjectID="_1477750757" r:id="rId43"/>
+          <o:OLEObject Type="Embed" ProgID="Equation.3" ShapeID="_x0000_i1038" DrawAspect="Content" ObjectID="_1477751763" r:id="rId43"/>
         </w:object>
       </w:r>
       <w:r>
@@ -12531,7 +12552,7 @@
           <v:shape id="_x0000_i1039" type="#_x0000_t75" style="width:101pt;height:47.7pt" o:ole="">
             <v:imagedata r:id="rId44" o:title=""/>
           </v:shape>
-          <o:OLEObject Type="Embed" ProgID="Equation.3" ShapeID="_x0000_i1039" DrawAspect="Content" ObjectID="_1477750758" r:id="rId45"/>
+          <o:OLEObject Type="Embed" ProgID="Equation.3" ShapeID="_x0000_i1039" DrawAspect="Content" ObjectID="_1477751764" r:id="rId45"/>
         </w:object>
       </w:r>
       <w:r>
@@ -12877,7 +12898,7 @@
           <v:shape id="_x0000_i1040" type="#_x0000_t75" style="width:94.45pt;height:47.7pt" o:ole="">
             <v:imagedata r:id="rId46" o:title=""/>
           </v:shape>
-          <o:OLEObject Type="Embed" ProgID="Equation.3" ShapeID="_x0000_i1040" DrawAspect="Content" ObjectID="_1477750759" r:id="rId47"/>
+          <o:OLEObject Type="Embed" ProgID="Equation.3" ShapeID="_x0000_i1040" DrawAspect="Content" ObjectID="_1477751765" r:id="rId47"/>
         </w:object>
       </w:r>
       <w:r>
@@ -12930,7 +12951,7 @@
           <v:shape id="_x0000_i1041" type="#_x0000_t75" style="width:15.9pt;height:22.45pt" o:ole="">
             <v:imagedata r:id="rId48" o:title=""/>
           </v:shape>
-          <o:OLEObject Type="Embed" ProgID="Equation.3" ShapeID="_x0000_i1041" DrawAspect="Content" ObjectID="_1477750760" r:id="rId49"/>
+          <o:OLEObject Type="Embed" ProgID="Equation.3" ShapeID="_x0000_i1041" DrawAspect="Content" ObjectID="_1477751766" r:id="rId49"/>
         </w:object>
       </w:r>
       <w:r>
@@ -13129,7 +13150,7 @@
           <v:shape id="_x0000_i1042" type="#_x0000_t75" style="width:229.1pt;height:40.2pt" o:ole="">
             <v:imagedata r:id="rId50" o:title=""/>
           </v:shape>
-          <o:OLEObject Type="Embed" ProgID="Equation.3" ShapeID="_x0000_i1042" DrawAspect="Content" ObjectID="_1477750761" r:id="rId51"/>
+          <o:OLEObject Type="Embed" ProgID="Equation.3" ShapeID="_x0000_i1042" DrawAspect="Content" ObjectID="_1477751767" r:id="rId51"/>
         </w:object>
       </w:r>
     </w:p>
@@ -13901,7 +13922,7 @@
           <v:shape id="_x0000_i1043" type="#_x0000_t75" style="width:89.75pt;height:24.3pt" o:ole="">
             <v:imagedata r:id="rId52" o:title=""/>
           </v:shape>
-          <o:OLEObject Type="Embed" ProgID="Equation.3" ShapeID="_x0000_i1043" DrawAspect="Content" ObjectID="_1477750762" r:id="rId53"/>
+          <o:OLEObject Type="Embed" ProgID="Equation.3" ShapeID="_x0000_i1043" DrawAspect="Content" ObjectID="_1477751768" r:id="rId53"/>
         </w:object>
       </w:r>
       <w:r>
@@ -14013,7 +14034,7 @@
           <v:shape id="_x0000_i1044" type="#_x0000_t75" style="width:115.95pt;height:21.5pt" o:ole="">
             <v:imagedata r:id="rId54" o:title=""/>
           </v:shape>
-          <o:OLEObject Type="Embed" ProgID="Equation.3" ShapeID="_x0000_i1044" DrawAspect="Content" ObjectID="_1477750763" r:id="rId55"/>
+          <o:OLEObject Type="Embed" ProgID="Equation.3" ShapeID="_x0000_i1044" DrawAspect="Content" ObjectID="_1477751769" r:id="rId55"/>
         </w:object>
       </w:r>
       <w:proofErr w:type="spellStart"/>
@@ -14045,7 +14066,7 @@
           <v:shape id="_x0000_i1045" type="#_x0000_t75" style="width:130.9pt;height:23.4pt" o:ole="">
             <v:imagedata r:id="rId56" o:title=""/>
           </v:shape>
-          <o:OLEObject Type="Embed" ProgID="Equation.3" ShapeID="_x0000_i1045" DrawAspect="Content" ObjectID="_1477750764" r:id="rId57"/>
+          <o:OLEObject Type="Embed" ProgID="Equation.3" ShapeID="_x0000_i1045" DrawAspect="Content" ObjectID="_1477751770" r:id="rId57"/>
         </w:object>
       </w:r>
       <w:r>
@@ -14084,7 +14105,7 @@
           <v:shape id="_x0000_i1046" type="#_x0000_t75" style="width:144.95pt;height:21.5pt" o:ole="">
             <v:imagedata r:id="rId58" o:title=""/>
           </v:shape>
-          <o:OLEObject Type="Embed" ProgID="Equation.3" ShapeID="_x0000_i1046" DrawAspect="Content" ObjectID="_1477750765" r:id="rId59"/>
+          <o:OLEObject Type="Embed" ProgID="Equation.3" ShapeID="_x0000_i1046" DrawAspect="Content" ObjectID="_1477751771" r:id="rId59"/>
         </w:object>
       </w:r>
       <w:r>
@@ -14123,7 +14144,7 @@
           <v:shape id="_x0000_i1047" type="#_x0000_t75" style="width:167.4pt;height:23.4pt" o:ole="">
             <v:imagedata r:id="rId60" o:title=""/>
           </v:shape>
-          <o:OLEObject Type="Embed" ProgID="Equation.3" ShapeID="_x0000_i1047" DrawAspect="Content" ObjectID="_1477750766" r:id="rId61"/>
+          <o:OLEObject Type="Embed" ProgID="Equation.3" ShapeID="_x0000_i1047" DrawAspect="Content" ObjectID="_1477751772" r:id="rId61"/>
         </w:object>
       </w:r>
       <w:r>
@@ -14162,7 +14183,7 @@
           <v:shape id="_x0000_i1048" type="#_x0000_t75" style="width:163.65pt;height:23.4pt" o:ole="">
             <v:imagedata r:id="rId62" o:title=""/>
           </v:shape>
-          <o:OLEObject Type="Embed" ProgID="Equation.3" ShapeID="_x0000_i1048" DrawAspect="Content" ObjectID="_1477750767" r:id="rId63"/>
+          <o:OLEObject Type="Embed" ProgID="Equation.3" ShapeID="_x0000_i1048" DrawAspect="Content" ObjectID="_1477751773" r:id="rId63"/>
         </w:object>
       </w:r>
       <w:r>
@@ -14201,7 +14222,7 @@
           <v:shape id="_x0000_i1049" type="#_x0000_t75" style="width:181.4pt;height:23.4pt" o:ole="">
             <v:imagedata r:id="rId64" o:title=""/>
           </v:shape>
-          <o:OLEObject Type="Embed" ProgID="Equation.3" ShapeID="_x0000_i1049" DrawAspect="Content" ObjectID="_1477750768" r:id="rId65"/>
+          <o:OLEObject Type="Embed" ProgID="Equation.3" ShapeID="_x0000_i1049" DrawAspect="Content" ObjectID="_1477751774" r:id="rId65"/>
         </w:object>
       </w:r>
       <w:proofErr w:type="spellStart"/>
@@ -14297,7 +14318,7 @@
           <v:shape id="_x0000_i1050" type="#_x0000_t75" style="width:110.35pt;height:24.3pt" o:ole="">
             <v:imagedata r:id="rId66" o:title=""/>
           </v:shape>
-          <o:OLEObject Type="Embed" ProgID="Equation.3" ShapeID="_x0000_i1050" DrawAspect="Content" ObjectID="_1477750769" r:id="rId67"/>
+          <o:OLEObject Type="Embed" ProgID="Equation.3" ShapeID="_x0000_i1050" DrawAspect="Content" ObjectID="_1477751775" r:id="rId67"/>
         </w:object>
       </w:r>
       <w:r>
@@ -14404,7 +14425,7 @@
           <v:shape id="_x0000_i1051" type="#_x0000_t75" style="width:162.7pt;height:37.4pt" o:ole="">
             <v:imagedata r:id="rId68" o:title=""/>
           </v:shape>
-          <o:OLEObject Type="Embed" ProgID="Equation.3" ShapeID="_x0000_i1051" DrawAspect="Content" ObjectID="_1477750770" r:id="rId69"/>
+          <o:OLEObject Type="Embed" ProgID="Equation.3" ShapeID="_x0000_i1051" DrawAspect="Content" ObjectID="_1477751776" r:id="rId69"/>
         </w:object>
       </w:r>
       <w:r>
@@ -14649,7 +14670,7 @@
           <v:shape id="_x0000_i1063" type="#_x0000_t75" style="width:243.1pt;height:38.35pt" o:ole="">
             <v:imagedata r:id="rId70" o:title=""/>
           </v:shape>
-          <o:OLEObject Type="Embed" ProgID="Equation.3" ShapeID="_x0000_i1063" DrawAspect="Content" ObjectID="_1477750771" r:id="rId71"/>
+          <o:OLEObject Type="Embed" ProgID="Equation.3" ShapeID="_x0000_i1063" DrawAspect="Content" ObjectID="_1477751777" r:id="rId71"/>
         </w:object>
       </w:r>
       <w:proofErr w:type="spellStart"/>
@@ -14726,7 +14747,7 @@
           <v:shape id="_x0000_i1052" type="#_x0000_t75" style="width:106.6pt;height:40.2pt" o:ole="">
             <v:imagedata r:id="rId72" o:title=""/>
           </v:shape>
-          <o:OLEObject Type="Embed" ProgID="Equation.3" ShapeID="_x0000_i1052" DrawAspect="Content" ObjectID="_1477750772" r:id="rId73"/>
+          <o:OLEObject Type="Embed" ProgID="Equation.3" ShapeID="_x0000_i1052" DrawAspect="Content" ObjectID="_1477751778" r:id="rId73"/>
         </w:object>
       </w:r>
       <w:r>
@@ -14850,7 +14871,7 @@
           <v:shape id="_x0000_i1065" type="#_x0000_t75" style="width:212.25pt;height:44.9pt" o:ole="">
             <v:imagedata r:id="rId74" o:title=""/>
           </v:shape>
-          <o:OLEObject Type="Embed" ProgID="Equation.3" ShapeID="_x0000_i1065" DrawAspect="Content" ObjectID="_1477750773" r:id="rId75"/>
+          <o:OLEObject Type="Embed" ProgID="Equation.3" ShapeID="_x0000_i1065" DrawAspect="Content" ObjectID="_1477751779" r:id="rId75"/>
         </w:object>
       </w:r>
       <w:proofErr w:type="spellStart"/>
@@ -14879,7 +14900,7 @@
           <v:shape id="_x0000_i1064" type="#_x0000_t75" style="width:224.4pt;height:46.75pt" o:ole="">
             <v:imagedata r:id="rId76" o:title=""/>
           </v:shape>
-          <o:OLEObject Type="Embed" ProgID="Equation.3" ShapeID="_x0000_i1064" DrawAspect="Content" ObjectID="_1477750774" r:id="rId77"/>
+          <o:OLEObject Type="Embed" ProgID="Equation.3" ShapeID="_x0000_i1064" DrawAspect="Content" ObjectID="_1477751780" r:id="rId77"/>
         </w:object>
       </w:r>
       <w:proofErr w:type="spellStart"/>
@@ -14906,7 +14927,7 @@
           <v:shape id="_x0000_i1067" type="#_x0000_t75" style="width:276.8pt;height:23.4pt" o:ole="">
             <v:imagedata r:id="rId78" o:title=""/>
           </v:shape>
-          <o:OLEObject Type="Embed" ProgID="Equation.3" ShapeID="_x0000_i1067" DrawAspect="Content" ObjectID="_1477750775" r:id="rId79"/>
+          <o:OLEObject Type="Embed" ProgID="Equation.3" ShapeID="_x0000_i1067" DrawAspect="Content" ObjectID="_1477751781" r:id="rId79"/>
         </w:object>
       </w:r>
       <w:proofErr w:type="spellStart"/>
@@ -14960,7 +14981,7 @@
           <v:shape id="_x0000_i1066" type="#_x0000_t75" style="width:260.9pt;height:23.4pt" o:ole="">
             <v:imagedata r:id="rId80" o:title=""/>
           </v:shape>
-          <o:OLEObject Type="Embed" ProgID="Equation.3" ShapeID="_x0000_i1066" DrawAspect="Content" ObjectID="_1477750776" r:id="rId81"/>
+          <o:OLEObject Type="Embed" ProgID="Equation.3" ShapeID="_x0000_i1066" DrawAspect="Content" ObjectID="_1477751782" r:id="rId81"/>
         </w:object>
       </w:r>
       <w:r>
@@ -15042,7 +15063,7 @@
           <v:shape id="_x0000_i1053" type="#_x0000_t75" style="width:103.8pt;height:43.95pt" o:ole="">
             <v:imagedata r:id="rId82" o:title=""/>
           </v:shape>
-          <o:OLEObject Type="Embed" ProgID="Equation.3" ShapeID="_x0000_i1053" DrawAspect="Content" ObjectID="_1477750777" r:id="rId83"/>
+          <o:OLEObject Type="Embed" ProgID="Equation.3" ShapeID="_x0000_i1053" DrawAspect="Content" ObjectID="_1477751783" r:id="rId83"/>
         </w:object>
       </w:r>
       <w:r>
@@ -15103,7 +15124,7 @@
           <v:shape id="_x0000_i1068" type="#_x0000_t75" style="width:182.35pt;height:42.1pt" o:ole="">
             <v:imagedata r:id="rId84" o:title=""/>
           </v:shape>
-          <o:OLEObject Type="Embed" ProgID="Equation.3" ShapeID="_x0000_i1068" DrawAspect="Content" ObjectID="_1477750778" r:id="rId85"/>
+          <o:OLEObject Type="Embed" ProgID="Equation.3" ShapeID="_x0000_i1068" DrawAspect="Content" ObjectID="_1477751784" r:id="rId85"/>
         </w:object>
       </w:r>
       <w:r>
@@ -15152,7 +15173,7 @@
           <v:shape id="_x0000_i1054" type="#_x0000_t75" style="width:95.4pt;height:24.3pt" o:ole="">
             <v:imagedata r:id="rId86" o:title=""/>
           </v:shape>
-          <o:OLEObject Type="Embed" ProgID="Equation.3" ShapeID="_x0000_i1054" DrawAspect="Content" ObjectID="_1477750779" r:id="rId87"/>
+          <o:OLEObject Type="Embed" ProgID="Equation.3" ShapeID="_x0000_i1054" DrawAspect="Content" ObjectID="_1477751785" r:id="rId87"/>
         </w:object>
       </w:r>
       <w:r>
@@ -15235,7 +15256,7 @@
           <v:shape id="_x0000_i1069" type="#_x0000_t75" style="width:240.3pt;height:23.4pt" o:ole="">
             <v:imagedata r:id="rId88" o:title=""/>
           </v:shape>
-          <o:OLEObject Type="Embed" ProgID="Equation.3" ShapeID="_x0000_i1069" DrawAspect="Content" ObjectID="_1477750780" r:id="rId89"/>
+          <o:OLEObject Type="Embed" ProgID="Equation.3" ShapeID="_x0000_i1069" DrawAspect="Content" ObjectID="_1477751786" r:id="rId89"/>
         </w:object>
       </w:r>
       <w:proofErr w:type="spellStart"/>
@@ -15294,7 +15315,7 @@
           <v:shape id="_x0000_i1055" type="#_x0000_t75" style="width:106.6pt;height:26.2pt" o:ole="">
             <v:imagedata r:id="rId90" o:title=""/>
           </v:shape>
-          <o:OLEObject Type="Embed" ProgID="Equation.3" ShapeID="_x0000_i1055" DrawAspect="Content" ObjectID="_1477750781" r:id="rId91"/>
+          <o:OLEObject Type="Embed" ProgID="Equation.3" ShapeID="_x0000_i1055" DrawAspect="Content" ObjectID="_1477751787" r:id="rId91"/>
         </w:object>
       </w:r>
       <w:r>
@@ -15356,7 +15377,7 @@
           <v:shape id="_x0000_i1056" type="#_x0000_t75" style="width:223.5pt;height:22.45pt" o:ole="">
             <v:imagedata r:id="rId92" o:title=""/>
           </v:shape>
-          <o:OLEObject Type="Embed" ProgID="Equation.3" ShapeID="_x0000_i1056" DrawAspect="Content" ObjectID="_1477750782" r:id="rId93"/>
+          <o:OLEObject Type="Embed" ProgID="Equation.3" ShapeID="_x0000_i1056" DrawAspect="Content" ObjectID="_1477751788" r:id="rId93"/>
         </w:object>
       </w:r>
       <w:proofErr w:type="spellStart"/>
@@ -15408,7 +15429,7 @@
           <v:shape id="_x0000_i1057" type="#_x0000_t75" style="width:126.25pt;height:47.7pt" o:ole="">
             <v:imagedata r:id="rId94" o:title=""/>
           </v:shape>
-          <o:OLEObject Type="Embed" ProgID="Equation.3" ShapeID="_x0000_i1057" DrawAspect="Content" ObjectID="_1477750783" r:id="rId95"/>
+          <o:OLEObject Type="Embed" ProgID="Equation.3" ShapeID="_x0000_i1057" DrawAspect="Content" ObjectID="_1477751789" r:id="rId95"/>
         </w:object>
       </w:r>
       <w:r>
@@ -15454,7 +15475,7 @@
           <v:shape id="_x0000_i1070" type="#_x0000_t75" style="width:263.7pt;height:41.15pt" o:ole="">
             <v:imagedata r:id="rId96" o:title=""/>
           </v:shape>
-          <o:OLEObject Type="Embed" ProgID="Equation.3" ShapeID="_x0000_i1070" DrawAspect="Content" ObjectID="_1477750784" r:id="rId97"/>
+          <o:OLEObject Type="Embed" ProgID="Equation.3" ShapeID="_x0000_i1070" DrawAspect="Content" ObjectID="_1477751790" r:id="rId97"/>
         </w:object>
       </w:r>
       <w:proofErr w:type="spellStart"/>
@@ -15501,7 +15522,7 @@
           <v:shape id="_x0000_i1071" type="#_x0000_t75" style="width:305.75pt;height:23.4pt" o:ole="">
             <v:imagedata r:id="rId98" o:title=""/>
           </v:shape>
-          <o:OLEObject Type="Embed" ProgID="Equation.3" ShapeID="_x0000_i1071" DrawAspect="Content" ObjectID="_1477750785" r:id="rId99"/>
+          <o:OLEObject Type="Embed" ProgID="Equation.3" ShapeID="_x0000_i1071" DrawAspect="Content" ObjectID="_1477751791" r:id="rId99"/>
         </w:object>
       </w:r>
       <w:r>
@@ -17388,7 +17409,7 @@
             <w:rPr>
               <w:noProof/>
             </w:rPr>
-            <w:t>14</w:t>
+            <w:t>2</w:t>
           </w:r>
         </w:fldSimple>
       </w:p>
@@ -19821,7 +19842,7 @@
 </file>
 
 <file path=customXml/itemProps1.xml><?xml version="1.0" encoding="utf-8"?>
-<ds:datastoreItem xmlns:ds="http://schemas.openxmlformats.org/officeDocument/2006/customXml" ds:itemID="{5F842217-E912-46B2-9822-CF8FA43469D2}">
+<ds:datastoreItem xmlns:ds="http://schemas.openxmlformats.org/officeDocument/2006/customXml" ds:itemID="{C356A8DF-21C3-470A-8383-07D92BED299D}">
   <ds:schemaRefs>
     <ds:schemaRef ds:uri="http://schemas.openxmlformats.org/officeDocument/2006/bibliography"/>
   </ds:schemaRefs>

</xml_diff>